<commit_message>
adding changes to doc
</commit_message>
<xml_diff>
--- a/Final Submission/Final Report.docx
+++ b/Final Submission/Final Report.docx
@@ -1184,15 +1184,7 @@
         <w:t xml:space="preserve"> </w:t>
       </w:r>
       <w:r>
-        <w:t xml:space="preserve">Largest increase in stations opened track to the years that the Nissan Leaf and Chevy Volt were introduced (2010 and 2011 respectively) and peaks at the introduction of the Tesla Model S (2012) and again at the introduction of the Model 3 (2016), suggesting station openings are </w:t>
-      </w:r>
-      <w:proofErr w:type="gramStart"/>
-      <w:r>
-        <w:t>effected</w:t>
-      </w:r>
-      <w:proofErr w:type="gramEnd"/>
-      <w:r>
-        <w:t xml:space="preserve"> by sales and enthusiasm around new car models.</w:t>
+        <w:t>Largest increase in stations opened track to the years that the Nissan Leaf and Chevy Volt were introduced (2010 and 2011 respectively) and peaks at the introduction of the Tesla Model S (2012) and again at the introduction of the Model 3 (2016), suggesting station openings are effected by sales and enthusiasm around new car models.</w:t>
       </w:r>
     </w:p>
     <w:p>
@@ -1218,19 +1210,14 @@
     </w:p>
     <w:p>
       <w:r>
-        <w:t xml:space="preserve">Both at the state and federal level, there are different incentives and laws designed to steer the population towards greener transportation options. We wanted to track those incentives and see if they made </w:t>
-      </w:r>
-      <w:proofErr w:type="gramStart"/>
-      <w:r>
-        <w:t>an</w:t>
-      </w:r>
-      <w:proofErr w:type="gramEnd"/>
-      <w:r>
-        <w:t xml:space="preserve"> noticeable impact on electric and hybrid vehicle sales.</w:t>
-      </w:r>
-    </w:p>
-    <w:p>
-      <w:r>
+        <w:t>Both at the state and federal level, there are different incentives and laws designed to steer the population towards greener transportation options. We wanted to track those incentives and see if they made an noticeable impact on electric and hybrid vehicle sales.</w:t>
+      </w:r>
+    </w:p>
+    <w:p>
+      <w:r>
+        <w:rPr>
+          <w:noProof/>
+        </w:rPr>
         <w:drawing>
           <wp:anchor distT="0" distB="0" distL="114300" distR="114300" simplePos="0" relativeHeight="251669504" behindDoc="1" locked="0" layoutInCell="1" allowOverlap="1" wp14:anchorId="43DBBEDD" wp14:editId="6B022510">
             <wp:simplePos x="0" y="0"/>
@@ -1310,13 +1297,7 @@
         <w:t>National Renewable Energy Laboratory</w:t>
       </w:r>
       <w:r>
-        <w:t xml:space="preserve"> also provides an API for all Tax Incentives and Laws for alternative fuel vehicles. </w:t>
-      </w:r>
-      <w:r>
-        <w:t>Our pull was limited to</w:t>
-      </w:r>
-      <w:r>
-        <w:t xml:space="preserve"> incentives for electric, plug in electric, and hybrid technologies. The incentive also had to include a provision for individuals, as opposed to incentives for businesses or municipalities. </w:t>
+        <w:t xml:space="preserve"> also provides an API for all Tax Incentives and Laws for alternative fuel vehicles. Our pull was limited to incentives for electric, plug in electric, and hybrid technologies. The incentive also had to include a provision for individuals, as opposed to incentives for businesses or municipalities. </w:t>
       </w:r>
     </w:p>
     <w:p/>
@@ -1336,10 +1317,213 @@
         <w:t xml:space="preserve">We do see an increase in incentives at the state level for electric vehicles that correlates to the increase in sales. The data does not have easily parsed data identifying what type of incentive it is. We found both monetary incentives, such as tax breaks, along with nominal changes to laws which may have no noticeable effect on consumer motives, such as changes to HOV lane restrictions. </w:t>
       </w:r>
     </w:p>
-    <w:p/>
-    <w:p/>
-    <w:p>
-      <w:r>
+    <w:p>
+      <w:pPr>
+        <w:pStyle w:val="Heading2"/>
+      </w:pPr>
+      <w:r>
+        <w:lastRenderedPageBreak/>
+        <w:t xml:space="preserve">Question </w:t>
+      </w:r>
+      <w:r>
+        <w:t>6</w:t>
+      </w:r>
+      <w:r>
+        <w:t xml:space="preserve"> – </w:t>
+      </w:r>
+      <w:r>
+        <w:t>Is there a correlation between electric vehicle adoption and air pollution levels?</w:t>
+      </w:r>
+    </w:p>
+    <w:p>
+      <w:pPr>
+        <w:pStyle w:val="Heading2"/>
+      </w:pPr>
+    </w:p>
+    <w:p>
+      <w:r>
+        <w:t>Finally, we asked questions about electric vehicle adoption and air pollution levels.  We know from our previous analysis that electric/hybrid vehicle sales have steadily been growing every year, and that adoption of these vehicles continues to be growing by consumers and manufacturers alike.  We wanted to understand how much of this growth we can attribute to changes in air pollution levels within the US</w:t>
+      </w:r>
+    </w:p>
+    <w:p>
+      <w:r>
+        <w:t xml:space="preserve">We </w:t>
+      </w:r>
+      <w:r>
+        <w:t xml:space="preserve">first </w:t>
+      </w:r>
+      <w:r>
+        <w:t>worked with</w:t>
+      </w:r>
+      <w:r>
+        <w:t xml:space="preserve"> an</w:t>
+      </w:r>
+      <w:r>
+        <w:t xml:space="preserve"> air pollution dataset for the US found on Kaggle, that provided information on four major air pollutants from 2000-2016: Nitrogen Dioxide, Sulphur Dioxide, Carbon Monoxide, and Ground Level Ozone, and their Air Quality Index (AQI) values.  </w:t>
+      </w:r>
+      <w:r>
+        <w:t xml:space="preserve">An air pollutant’s AQI value indicates how much of that pollutant exits at the time of measurement, and higher values represent more harmful levels of pollution.  An AQI value is generated daily for all four of these pollutants, and the highest value is reported out daily as an indicator of the air pollution level on that day.  </w:t>
+      </w:r>
+    </w:p>
+    <w:p>
+      <w:r>
+        <w:t xml:space="preserve">With this dataset, we had to conduct a lot of cleanup and handle exception cases for days that had multiple recorded values, as well as missing values. We used the </w:t>
+      </w:r>
+      <w:proofErr w:type="spellStart"/>
+      <w:r>
+        <w:t>groupby</w:t>
+      </w:r>
+      <w:proofErr w:type="spellEnd"/>
+      <w:r>
+        <w:t xml:space="preserve"> function, and grouped by state and state initially to handle days with multiple records, keeping only the maximum values (as that aligned with the government practice of reporting out the highest value daily).  We then removed </w:t>
+      </w:r>
+      <w:proofErr w:type="spellStart"/>
+      <w:r>
+        <w:t>NaN</w:t>
+      </w:r>
+      <w:proofErr w:type="spellEnd"/>
+      <w:r>
+        <w:t xml:space="preserve"> rows and organized the data by year and by state to return a value per state, per year, and then added those values to a new </w:t>
+      </w:r>
+      <w:proofErr w:type="spellStart"/>
+      <w:r>
+        <w:t>dataframe</w:t>
+      </w:r>
+      <w:proofErr w:type="spellEnd"/>
+      <w:r>
+        <w:t>.  We thought the best, most interesting way, to display a change in pollution levels by year was to have a color-coded US map with an added animation that shows change in air pollution levels by state over time.  We followed the color coding guidance provided by the US Government, and generated the below animation:</w:t>
+      </w:r>
+    </w:p>
+    <w:p>
+      <w:pPr>
+        <w:jc w:val="center"/>
+      </w:pPr>
+      <w:r>
+        <w:rPr>
+          <w:noProof/>
+        </w:rPr>
+        <w:drawing>
+          <wp:inline distT="0" distB="0" distL="0" distR="0" wp14:anchorId="06B68990" wp14:editId="2DB0E43D">
+            <wp:extent cx="3371850" cy="2247900"/>
+            <wp:effectExtent l="0" t="0" r="6350" b="0"/>
+            <wp:docPr id="14" name="Picture 14"/>
+            <wp:cNvGraphicFramePr>
+              <a:graphicFrameLocks xmlns:a="http://schemas.openxmlformats.org/drawingml/2006/main" noChangeAspect="1"/>
+            </wp:cNvGraphicFramePr>
+            <a:graphic xmlns:a="http://schemas.openxmlformats.org/drawingml/2006/main">
+              <a:graphicData uri="http://schemas.openxmlformats.org/drawingml/2006/picture">
+                <pic:pic xmlns:pic="http://schemas.openxmlformats.org/drawingml/2006/picture">
+                  <pic:nvPicPr>
+                    <pic:cNvPr id="14" name="o3mapAnim.gif"/>
+                    <pic:cNvPicPr/>
+                  </pic:nvPicPr>
+                  <pic:blipFill>
+                    <a:blip r:embed="rId20">
+                      <a:extLst>
+                        <a:ext uri="{28A0092B-C50C-407E-A947-70E740481C1C}">
+                          <a14:useLocalDpi xmlns:a14="http://schemas.microsoft.com/office/drawing/2010/main" val="0"/>
+                        </a:ext>
+                      </a:extLst>
+                    </a:blip>
+                    <a:stretch>
+                      <a:fillRect/>
+                    </a:stretch>
+                  </pic:blipFill>
+                  <pic:spPr>
+                    <a:xfrm>
+                      <a:off x="0" y="0"/>
+                      <a:ext cx="3375531" cy="2250354"/>
+                    </a:xfrm>
+                    <a:prstGeom prst="rect">
+                      <a:avLst/>
+                    </a:prstGeom>
+                  </pic:spPr>
+                </pic:pic>
+              </a:graphicData>
+            </a:graphic>
+          </wp:inline>
+        </w:drawing>
+      </w:r>
+      <w:r>
+        <w:br w:type="page"/>
+      </w:r>
+    </w:p>
+    <w:p>
+      <w:r>
+        <w:lastRenderedPageBreak/>
+        <w:t xml:space="preserve">After observing the change in O3 pollution levels, which is the primary air pollutant generated by motor vehicles and industries, we realized that air pollution levels have been dropping steadily from 2000-2016, which is great for the US!  </w:t>
+      </w:r>
+    </w:p>
+    <w:p>
+      <w:r>
+        <w:t>The next dataset we observed was miles driven by ground vehicles (highway) every year in the US.  Leveraging a US government database, we plotted the recorded total miles driven within the US by year for the same timeframe:</w:t>
+      </w:r>
+    </w:p>
+    <w:p>
+      <w:r>
+        <w:drawing>
+          <wp:inline distT="0" distB="0" distL="0" distR="0" wp14:anchorId="1F296604" wp14:editId="123B5CBB">
+            <wp:extent cx="5487650" cy="3658433"/>
+            <wp:effectExtent l="0" t="0" r="0" b="0"/>
+            <wp:docPr id="15" name="Content Placeholder 4">
+              <a:extLst xmlns:a="http://schemas.openxmlformats.org/drawingml/2006/main">
+                <a:ext uri="{FF2B5EF4-FFF2-40B4-BE49-F238E27FC236}">
+                  <a16:creationId xmlns:a16="http://schemas.microsoft.com/office/drawing/2014/main" id="{783DE995-2505-4458-AD4D-959BE65A5247}"/>
+                </a:ext>
+              </a:extLst>
+            </wp:docPr>
+            <wp:cNvGraphicFramePr>
+              <a:graphicFrameLocks xmlns:a="http://schemas.openxmlformats.org/drawingml/2006/main" noGrp="1" noChangeAspect="1"/>
+            </wp:cNvGraphicFramePr>
+            <a:graphic xmlns:a="http://schemas.openxmlformats.org/drawingml/2006/main">
+              <a:graphicData uri="http://schemas.openxmlformats.org/drawingml/2006/picture">
+                <pic:pic xmlns:pic="http://schemas.openxmlformats.org/drawingml/2006/picture">
+                  <pic:nvPicPr>
+                    <pic:cNvPr id="5" name="Content Placeholder 4">
+                      <a:extLst>
+                        <a:ext uri="{FF2B5EF4-FFF2-40B4-BE49-F238E27FC236}">
+                          <a16:creationId xmlns:a16="http://schemas.microsoft.com/office/drawing/2014/main" id="{783DE995-2505-4458-AD4D-959BE65A5247}"/>
+                        </a:ext>
+                      </a:extLst>
+                    </pic:cNvPr>
+                    <pic:cNvPicPr>
+                      <a:picLocks noGrp="1" noChangeAspect="1"/>
+                    </pic:cNvPicPr>
+                  </pic:nvPicPr>
+                  <pic:blipFill>
+                    <a:blip r:embed="rId21"/>
+                    <a:stretch>
+                      <a:fillRect/>
+                    </a:stretch>
+                  </pic:blipFill>
+                  <pic:spPr>
+                    <a:xfrm>
+                      <a:off x="0" y="0"/>
+                      <a:ext cx="5487650" cy="3658433"/>
+                    </a:xfrm>
+                    <a:prstGeom prst="rect">
+                      <a:avLst/>
+                    </a:prstGeom>
+                  </pic:spPr>
+                </pic:pic>
+              </a:graphicData>
+            </a:graphic>
+          </wp:inline>
+        </w:drawing>
+      </w:r>
+    </w:p>
+    <w:p>
+      <w:r>
+        <w:t xml:space="preserve">What we saw is that ground travel miles have steadily increased every year, despite air pollution levels steadily decreasing.  This indicates a negative correlation between these two variables.  At this point, we had to pause and ask ourselves: “does this make sense?”  To which we responded – absolutely not.  One would think that a growth in miles travelled would result in an increase in air pollution.  Thus, the next inference we made is that there must be other variables at play here that are driving the reduction of pollution despite a growth in miles travelled by ground vehicles.  Given more time, we would begin to explore the strength of the relationship between the adoption of electric/hybrid vehicles and air pollution levels.  </w:t>
+      </w:r>
+      <w:bookmarkStart w:id="0" w:name="_GoBack"/>
+      <w:bookmarkEnd w:id="0"/>
+    </w:p>
+    <w:p/>
+    <w:p/>
+    <w:p>
+      <w:r>
+        <w:lastRenderedPageBreak/>
         <w:t>Sources:</w:t>
       </w:r>
     </w:p>
@@ -1347,7 +1531,7 @@
       <w:r>
         <w:t xml:space="preserve">Toyota Prius – Wikipedia - </w:t>
       </w:r>
-      <w:hyperlink r:id="rId20" w:history="1">
+      <w:hyperlink r:id="rId22" w:history="1">
         <w:r>
           <w:rPr>
             <w:rStyle w:val="Hyperlink"/>
@@ -1360,7 +1544,7 @@
       <w:r>
         <w:t xml:space="preserve">Plug-in electric vehicle – Wikipedia - </w:t>
       </w:r>
-      <w:hyperlink r:id="rId21" w:history="1">
+      <w:hyperlink r:id="rId23" w:history="1">
         <w:r>
           <w:rPr>
             <w:rStyle w:val="Hyperlink"/>
@@ -1373,7 +1557,7 @@
       <w:r>
         <w:t xml:space="preserve">Hybrid and Plug-in Vehicle Sales, 1999-2017 – Oak Ridge National Laboratory - </w:t>
       </w:r>
-      <w:hyperlink r:id="rId22" w:history="1">
+      <w:hyperlink r:id="rId24" w:history="1">
         <w:r>
           <w:rPr>
             <w:rStyle w:val="Hyperlink"/>
@@ -1386,7 +1570,7 @@
       <w:r>
         <w:t xml:space="preserve">U.S. Regular Conventional Retail Gasoline Prices – U.S. Energy Information Administration - </w:t>
       </w:r>
-      <w:hyperlink r:id="rId23" w:history="1">
+      <w:hyperlink r:id="rId25" w:history="1">
         <w:r>
           <w:rPr>
             <w:rStyle w:val="Hyperlink"/>
@@ -1406,7 +1590,7 @@
           <w:szCs w:val="24"/>
         </w:rPr>
       </w:pPr>
-      <w:hyperlink r:id="rId24" w:history="1">
+      <w:hyperlink r:id="rId26" w:history="1">
         <w:r>
           <w:rPr>
             <w:rFonts w:eastAsia="Times New Roman" w:cs="Segoe UI"/>
@@ -1448,7 +1632,7 @@
           <w:szCs w:val="24"/>
         </w:rPr>
       </w:pPr>
-      <w:hyperlink r:id="rId25" w:history="1">
+      <w:hyperlink r:id="rId27" w:history="1">
         <w:r>
           <w:rPr>
             <w:rFonts w:eastAsia="Times New Roman" w:cs="Segoe UI"/>
@@ -1492,7 +1676,7 @@
       <w:r>
         <w:t xml:space="preserve">NREL API for Transportation Incentives - </w:t>
       </w:r>
-      <w:hyperlink r:id="rId26" w:history="1">
+      <w:hyperlink r:id="rId28" w:history="1">
         <w:r>
           <w:rPr>
             <w:rStyle w:val="Hyperlink"/>
@@ -1503,20 +1687,9 @@
     </w:p>
     <w:p>
       <w:r>
-        <w:t xml:space="preserve">NREL API for </w:t>
-      </w:r>
-      <w:r>
-        <w:t>Alternative Fuel Stations</w:t>
-      </w:r>
-      <w:bookmarkStart w:id="0" w:name="_GoBack"/>
-      <w:bookmarkEnd w:id="0"/>
-      <w:r>
-        <w:t xml:space="preserve"> </w:t>
-      </w:r>
-      <w:r>
-        <w:t xml:space="preserve">- </w:t>
-      </w:r>
-      <w:hyperlink r:id="rId27" w:history="1">
+        <w:t xml:space="preserve">NREL API for Alternative Fuel Stations - </w:t>
+      </w:r>
+      <w:hyperlink r:id="rId29" w:history="1">
         <w:r>
           <w:rPr>
             <w:rStyle w:val="Hyperlink"/>
@@ -1526,7 +1699,7 @@
       </w:hyperlink>
     </w:p>
     <w:sectPr>
-      <w:headerReference w:type="default" r:id="rId28"/>
+      <w:headerReference w:type="default" r:id="rId30"/>
       <w:pgSz w:w="12240" w:h="15840"/>
       <w:pgMar w:top="1440" w:right="1440" w:bottom="1440" w:left="1440" w:header="720" w:footer="720" w:gutter="0"/>
       <w:cols w:space="720"/>
@@ -2228,6 +2401,146 @@
     </w:lvl>
   </w:abstractNum>
   <w:abstractNum w:abstractNumId="5" w15:restartNumberingAfterBreak="0">
+    <w:nsid w:val="637B3C4B"/>
+    <w:multiLevelType w:val="hybridMultilevel"/>
+    <w:tmpl w:val="B930F8EE"/>
+    <w:lvl w:ilvl="0" w:tplc="448284B0">
+      <w:start w:val="1"/>
+      <w:numFmt w:val="bullet"/>
+      <w:lvlText w:val=""/>
+      <w:lvlJc w:val="left"/>
+      <w:pPr>
+        <w:tabs>
+          <w:tab w:val="num" w:pos="720"/>
+        </w:tabs>
+        <w:ind w:left="720" w:hanging="360"/>
+      </w:pPr>
+      <w:rPr>
+        <w:rFonts w:ascii="Wingdings 3" w:hAnsi="Wingdings 3" w:hint="default"/>
+      </w:rPr>
+    </w:lvl>
+    <w:lvl w:ilvl="1" w:tplc="C4207B9C" w:tentative="1">
+      <w:start w:val="1"/>
+      <w:numFmt w:val="bullet"/>
+      <w:lvlText w:val=""/>
+      <w:lvlJc w:val="left"/>
+      <w:pPr>
+        <w:tabs>
+          <w:tab w:val="num" w:pos="1440"/>
+        </w:tabs>
+        <w:ind w:left="1440" w:hanging="360"/>
+      </w:pPr>
+      <w:rPr>
+        <w:rFonts w:ascii="Wingdings 3" w:hAnsi="Wingdings 3" w:hint="default"/>
+      </w:rPr>
+    </w:lvl>
+    <w:lvl w:ilvl="2" w:tplc="76EA703C" w:tentative="1">
+      <w:start w:val="1"/>
+      <w:numFmt w:val="bullet"/>
+      <w:lvlText w:val=""/>
+      <w:lvlJc w:val="left"/>
+      <w:pPr>
+        <w:tabs>
+          <w:tab w:val="num" w:pos="2160"/>
+        </w:tabs>
+        <w:ind w:left="2160" w:hanging="360"/>
+      </w:pPr>
+      <w:rPr>
+        <w:rFonts w:ascii="Wingdings 3" w:hAnsi="Wingdings 3" w:hint="default"/>
+      </w:rPr>
+    </w:lvl>
+    <w:lvl w:ilvl="3" w:tplc="0D1EA8A8" w:tentative="1">
+      <w:start w:val="1"/>
+      <w:numFmt w:val="bullet"/>
+      <w:lvlText w:val=""/>
+      <w:lvlJc w:val="left"/>
+      <w:pPr>
+        <w:tabs>
+          <w:tab w:val="num" w:pos="2880"/>
+        </w:tabs>
+        <w:ind w:left="2880" w:hanging="360"/>
+      </w:pPr>
+      <w:rPr>
+        <w:rFonts w:ascii="Wingdings 3" w:hAnsi="Wingdings 3" w:hint="default"/>
+      </w:rPr>
+    </w:lvl>
+    <w:lvl w:ilvl="4" w:tplc="A9CEE7A4" w:tentative="1">
+      <w:start w:val="1"/>
+      <w:numFmt w:val="bullet"/>
+      <w:lvlText w:val=""/>
+      <w:lvlJc w:val="left"/>
+      <w:pPr>
+        <w:tabs>
+          <w:tab w:val="num" w:pos="3600"/>
+        </w:tabs>
+        <w:ind w:left="3600" w:hanging="360"/>
+      </w:pPr>
+      <w:rPr>
+        <w:rFonts w:ascii="Wingdings 3" w:hAnsi="Wingdings 3" w:hint="default"/>
+      </w:rPr>
+    </w:lvl>
+    <w:lvl w:ilvl="5" w:tplc="417EEFDC" w:tentative="1">
+      <w:start w:val="1"/>
+      <w:numFmt w:val="bullet"/>
+      <w:lvlText w:val=""/>
+      <w:lvlJc w:val="left"/>
+      <w:pPr>
+        <w:tabs>
+          <w:tab w:val="num" w:pos="4320"/>
+        </w:tabs>
+        <w:ind w:left="4320" w:hanging="360"/>
+      </w:pPr>
+      <w:rPr>
+        <w:rFonts w:ascii="Wingdings 3" w:hAnsi="Wingdings 3" w:hint="default"/>
+      </w:rPr>
+    </w:lvl>
+    <w:lvl w:ilvl="6" w:tplc="66646BFE" w:tentative="1">
+      <w:start w:val="1"/>
+      <w:numFmt w:val="bullet"/>
+      <w:lvlText w:val=""/>
+      <w:lvlJc w:val="left"/>
+      <w:pPr>
+        <w:tabs>
+          <w:tab w:val="num" w:pos="5040"/>
+        </w:tabs>
+        <w:ind w:left="5040" w:hanging="360"/>
+      </w:pPr>
+      <w:rPr>
+        <w:rFonts w:ascii="Wingdings 3" w:hAnsi="Wingdings 3" w:hint="default"/>
+      </w:rPr>
+    </w:lvl>
+    <w:lvl w:ilvl="7" w:tplc="6FBAA54C" w:tentative="1">
+      <w:start w:val="1"/>
+      <w:numFmt w:val="bullet"/>
+      <w:lvlText w:val=""/>
+      <w:lvlJc w:val="left"/>
+      <w:pPr>
+        <w:tabs>
+          <w:tab w:val="num" w:pos="5760"/>
+        </w:tabs>
+        <w:ind w:left="5760" w:hanging="360"/>
+      </w:pPr>
+      <w:rPr>
+        <w:rFonts w:ascii="Wingdings 3" w:hAnsi="Wingdings 3" w:hint="default"/>
+      </w:rPr>
+    </w:lvl>
+    <w:lvl w:ilvl="8" w:tplc="03A8C096" w:tentative="1">
+      <w:start w:val="1"/>
+      <w:numFmt w:val="bullet"/>
+      <w:lvlText w:val=""/>
+      <w:lvlJc w:val="left"/>
+      <w:pPr>
+        <w:tabs>
+          <w:tab w:val="num" w:pos="6480"/>
+        </w:tabs>
+        <w:ind w:left="6480" w:hanging="360"/>
+      </w:pPr>
+      <w:rPr>
+        <w:rFonts w:ascii="Wingdings 3" w:hAnsi="Wingdings 3" w:hint="default"/>
+      </w:rPr>
+    </w:lvl>
+  </w:abstractNum>
+  <w:abstractNum w:abstractNumId="6" w15:restartNumberingAfterBreak="0">
     <w:nsid w:val="7F0068AD"/>
     <w:multiLevelType w:val="hybridMultilevel"/>
     <w:tmpl w:val="FEFE1EF4"/>
@@ -2380,10 +2693,13 @@
     <w:abstractNumId w:val="0"/>
   </w:num>
   <w:num w:numId="5">
-    <w:abstractNumId w:val="5"/>
+    <w:abstractNumId w:val="6"/>
   </w:num>
   <w:num w:numId="6">
     <w:abstractNumId w:val="1"/>
+  </w:num>
+  <w:num w:numId="7">
+    <w:abstractNumId w:val="5"/>
   </w:num>
 </w:numbering>
 </file>

</xml_diff>